<commit_message>
Added info about team and fixed grammar.
</commit_message>
<xml_diff>
--- a/Documentation/Project_plan.docx
+++ b/Documentation/Project_plan.docx
@@ -67,7 +67,21 @@
         <w:rPr>
           <w:lang w:val="fr-FR"/>
         </w:rPr>
-        <w:t>Email client: a.postma@fontys.nl</w:t>
+        <w:t xml:space="preserve">Email </w:t>
+      </w:r>
+      <w:proofErr w:type="gramStart"/>
+      <w:r>
+        <w:rPr>
+          <w:lang w:val="fr-FR"/>
+        </w:rPr>
+        <w:t>client:</w:t>
+      </w:r>
+      <w:proofErr w:type="gramEnd"/>
+      <w:r>
+        <w:rPr>
+          <w:lang w:val="fr-FR"/>
+        </w:rPr>
+        <w:t xml:space="preserve"> a.postma@fontys.nl</w:t>
       </w:r>
     </w:p>
     <w:p>
@@ -111,7 +125,7 @@
       <w:tr>
         <w:tc>
           <w:tcPr>
-            <w:tcW w:w="2257" w:type="dxa"/>
+            <w:tcW w:w="2258" w:type="dxa"/>
             <w:shd w:val="clear" w:color="auto" w:fill="auto"/>
             <w:tcMar>
               <w:top w:w="100" w:type="dxa"/>
@@ -225,6 +239,34 @@
       <w:tr>
         <w:tc>
           <w:tcPr>
+            <w:tcW w:w="2258" w:type="dxa"/>
+            <w:shd w:val="clear" w:color="auto" w:fill="auto"/>
+            <w:tcMar>
+              <w:top w:w="100" w:type="dxa"/>
+              <w:left w:w="100" w:type="dxa"/>
+              <w:bottom w:w="100" w:type="dxa"/>
+              <w:right w:w="100" w:type="dxa"/>
+            </w:tcMar>
+          </w:tcPr>
+          <w:p>
+            <w:pPr>
+              <w:widowControl w:val="0"/>
+              <w:pBdr>
+                <w:top w:val="nil"/>
+                <w:left w:val="nil"/>
+                <w:bottom w:val="nil"/>
+                <w:right w:val="nil"/>
+                <w:between w:val="nil"/>
+              </w:pBdr>
+              <w:spacing w:line="240" w:lineRule="auto"/>
+            </w:pPr>
+            <w:r>
+              <w:t>Andrei Sava</w:t>
+            </w:r>
+          </w:p>
+        </w:tc>
+        <w:tc>
+          <w:tcPr>
             <w:tcW w:w="2257" w:type="dxa"/>
             <w:shd w:val="clear" w:color="auto" w:fill="auto"/>
             <w:tcMar>
@@ -247,95 +289,98 @@
               <w:spacing w:line="240" w:lineRule="auto"/>
             </w:pPr>
             <w:r>
-              <w:t>Andrei</w:t>
+              <w:t>4229258</w:t>
             </w:r>
+          </w:p>
+        </w:tc>
+        <w:tc>
+          <w:tcPr>
+            <w:tcW w:w="2257" w:type="dxa"/>
+            <w:shd w:val="clear" w:color="auto" w:fill="auto"/>
+            <w:tcMar>
+              <w:top w:w="100" w:type="dxa"/>
+              <w:left w:w="100" w:type="dxa"/>
+              <w:bottom w:w="100" w:type="dxa"/>
+              <w:right w:w="100" w:type="dxa"/>
+            </w:tcMar>
+          </w:tcPr>
+          <w:p>
+            <w:pPr>
+              <w:widowControl w:val="0"/>
+              <w:pBdr>
+                <w:top w:val="nil"/>
+                <w:left w:val="nil"/>
+                <w:bottom w:val="nil"/>
+                <w:right w:val="nil"/>
+                <w:between w:val="nil"/>
+              </w:pBdr>
+              <w:spacing w:line="240" w:lineRule="auto"/>
+            </w:pPr>
             <w:r>
-              <w:t xml:space="preserve"> Sa</w:t>
+              <w:t>Developer/Designer</w:t>
             </w:r>
+          </w:p>
+        </w:tc>
+        <w:tc>
+          <w:tcPr>
+            <w:tcW w:w="2257" w:type="dxa"/>
+            <w:shd w:val="clear" w:color="auto" w:fill="auto"/>
+            <w:tcMar>
+              <w:top w:w="100" w:type="dxa"/>
+              <w:left w:w="100" w:type="dxa"/>
+              <w:bottom w:w="100" w:type="dxa"/>
+              <w:right w:w="100" w:type="dxa"/>
+            </w:tcMar>
+          </w:tcPr>
+          <w:p>
+            <w:pPr>
+              <w:widowControl w:val="0"/>
+              <w:pBdr>
+                <w:top w:val="nil"/>
+                <w:left w:val="nil"/>
+                <w:bottom w:val="nil"/>
+                <w:right w:val="nil"/>
+                <w:between w:val="nil"/>
+              </w:pBdr>
+              <w:spacing w:line="240" w:lineRule="auto"/>
+            </w:pPr>
             <w:r>
-              <w:t>va</w:t>
+              <w:t>a.sava@student.fontys.nl</w:t>
             </w:r>
-          </w:p>
-        </w:tc>
-        <w:tc>
-          <w:tcPr>
-            <w:tcW w:w="2257" w:type="dxa"/>
-            <w:shd w:val="clear" w:color="auto" w:fill="auto"/>
-            <w:tcMar>
-              <w:top w:w="100" w:type="dxa"/>
-              <w:left w:w="100" w:type="dxa"/>
-              <w:bottom w:w="100" w:type="dxa"/>
-              <w:right w:w="100" w:type="dxa"/>
-            </w:tcMar>
-          </w:tcPr>
-          <w:p>
-            <w:pPr>
-              <w:widowControl w:val="0"/>
-              <w:pBdr>
-                <w:top w:val="nil"/>
-                <w:left w:val="nil"/>
-                <w:bottom w:val="nil"/>
-                <w:right w:val="nil"/>
-                <w:between w:val="nil"/>
-              </w:pBdr>
-              <w:spacing w:line="240" w:lineRule="auto"/>
-            </w:pPr>
-          </w:p>
-        </w:tc>
-        <w:tc>
-          <w:tcPr>
-            <w:tcW w:w="2257" w:type="dxa"/>
-            <w:shd w:val="clear" w:color="auto" w:fill="auto"/>
-            <w:tcMar>
-              <w:top w:w="100" w:type="dxa"/>
-              <w:left w:w="100" w:type="dxa"/>
-              <w:bottom w:w="100" w:type="dxa"/>
-              <w:right w:w="100" w:type="dxa"/>
-            </w:tcMar>
-          </w:tcPr>
-          <w:p>
-            <w:pPr>
-              <w:widowControl w:val="0"/>
-              <w:pBdr>
-                <w:top w:val="nil"/>
-                <w:left w:val="nil"/>
-                <w:bottom w:val="nil"/>
-                <w:right w:val="nil"/>
-                <w:between w:val="nil"/>
-              </w:pBdr>
-              <w:spacing w:line="240" w:lineRule="auto"/>
-            </w:pPr>
-          </w:p>
-        </w:tc>
-        <w:tc>
-          <w:tcPr>
-            <w:tcW w:w="2257" w:type="dxa"/>
-            <w:shd w:val="clear" w:color="auto" w:fill="auto"/>
-            <w:tcMar>
-              <w:top w:w="100" w:type="dxa"/>
-              <w:left w:w="100" w:type="dxa"/>
-              <w:bottom w:w="100" w:type="dxa"/>
-              <w:right w:w="100" w:type="dxa"/>
-            </w:tcMar>
-          </w:tcPr>
-          <w:p>
-            <w:pPr>
-              <w:widowControl w:val="0"/>
-              <w:pBdr>
-                <w:top w:val="nil"/>
-                <w:left w:val="nil"/>
-                <w:bottom w:val="nil"/>
-                <w:right w:val="nil"/>
-                <w:between w:val="nil"/>
-              </w:pBdr>
-              <w:spacing w:line="240" w:lineRule="auto"/>
-            </w:pPr>
           </w:p>
         </w:tc>
       </w:tr>
       <w:tr>
         <w:tc>
           <w:tcPr>
+            <w:tcW w:w="2258" w:type="dxa"/>
+            <w:shd w:val="clear" w:color="auto" w:fill="auto"/>
+            <w:tcMar>
+              <w:top w:w="100" w:type="dxa"/>
+              <w:left w:w="100" w:type="dxa"/>
+              <w:bottom w:w="100" w:type="dxa"/>
+              <w:right w:w="100" w:type="dxa"/>
+            </w:tcMar>
+          </w:tcPr>
+          <w:p>
+            <w:pPr>
+              <w:widowControl w:val="0"/>
+              <w:pBdr>
+                <w:top w:val="nil"/>
+                <w:left w:val="nil"/>
+                <w:bottom w:val="nil"/>
+                <w:right w:val="nil"/>
+                <w:between w:val="nil"/>
+              </w:pBdr>
+              <w:spacing w:line="240" w:lineRule="auto"/>
+            </w:pPr>
+            <w:r>
+              <w:t xml:space="preserve">Andrea </w:t>
+            </w:r>
+          </w:p>
+        </w:tc>
+        <w:tc>
+          <w:tcPr>
             <w:tcW w:w="2257" w:type="dxa"/>
             <w:shd w:val="clear" w:color="auto" w:fill="auto"/>
             <w:tcMar>
@@ -358,10 +403,35 @@
               <w:spacing w:line="240" w:lineRule="auto"/>
             </w:pPr>
             <w:r>
-              <w:t>Andrea</w:t>
+              <w:t>453277</w:t>
             </w:r>
+          </w:p>
+        </w:tc>
+        <w:tc>
+          <w:tcPr>
+            <w:tcW w:w="2257" w:type="dxa"/>
+            <w:shd w:val="clear" w:color="auto" w:fill="auto"/>
+            <w:tcMar>
+              <w:top w:w="100" w:type="dxa"/>
+              <w:left w:w="100" w:type="dxa"/>
+              <w:bottom w:w="100" w:type="dxa"/>
+              <w:right w:w="100" w:type="dxa"/>
+            </w:tcMar>
+          </w:tcPr>
+          <w:p>
+            <w:pPr>
+              <w:widowControl w:val="0"/>
+              <w:pBdr>
+                <w:top w:val="nil"/>
+                <w:left w:val="nil"/>
+                <w:bottom w:val="nil"/>
+                <w:right w:val="nil"/>
+                <w:between w:val="nil"/>
+              </w:pBdr>
+              <w:spacing w:line="240" w:lineRule="auto"/>
+            </w:pPr>
             <w:r>
-              <w:t xml:space="preserve"> </w:t>
+              <w:t>Developer/Designer</w:t>
             </w:r>
           </w:p>
         </w:tc>
@@ -388,63 +458,16 @@
               </w:pBdr>
               <w:spacing w:line="240" w:lineRule="auto"/>
             </w:pPr>
-          </w:p>
-        </w:tc>
-        <w:tc>
-          <w:tcPr>
-            <w:tcW w:w="2257" w:type="dxa"/>
-            <w:shd w:val="clear" w:color="auto" w:fill="auto"/>
-            <w:tcMar>
-              <w:top w:w="100" w:type="dxa"/>
-              <w:left w:w="100" w:type="dxa"/>
-              <w:bottom w:w="100" w:type="dxa"/>
-              <w:right w:w="100" w:type="dxa"/>
-            </w:tcMar>
-          </w:tcPr>
-          <w:p>
-            <w:pPr>
-              <w:widowControl w:val="0"/>
-              <w:pBdr>
-                <w:top w:val="nil"/>
-                <w:left w:val="nil"/>
-                <w:bottom w:val="nil"/>
-                <w:right w:val="nil"/>
-                <w:between w:val="nil"/>
-              </w:pBdr>
-              <w:spacing w:line="240" w:lineRule="auto"/>
-            </w:pPr>
-          </w:p>
-        </w:tc>
-        <w:tc>
-          <w:tcPr>
-            <w:tcW w:w="2257" w:type="dxa"/>
-            <w:shd w:val="clear" w:color="auto" w:fill="auto"/>
-            <w:tcMar>
-              <w:top w:w="100" w:type="dxa"/>
-              <w:left w:w="100" w:type="dxa"/>
-              <w:bottom w:w="100" w:type="dxa"/>
-              <w:right w:w="100" w:type="dxa"/>
-            </w:tcMar>
-          </w:tcPr>
-          <w:p>
-            <w:pPr>
-              <w:widowControl w:val="0"/>
-              <w:pBdr>
-                <w:top w:val="nil"/>
-                <w:left w:val="nil"/>
-                <w:bottom w:val="nil"/>
-                <w:right w:val="nil"/>
-                <w:between w:val="nil"/>
-              </w:pBdr>
-              <w:spacing w:line="240" w:lineRule="auto"/>
-            </w:pPr>
+            <w:r>
+              <w:t>a.sindrilaru@student.fontys.nl</w:t>
+            </w:r>
           </w:p>
         </w:tc>
       </w:tr>
       <w:tr>
         <w:tc>
           <w:tcPr>
-            <w:tcW w:w="2257" w:type="dxa"/>
+            <w:tcW w:w="2258" w:type="dxa"/>
             <w:shd w:val="clear" w:color="auto" w:fill="auto"/>
             <w:tcMar>
               <w:top w:w="100" w:type="dxa"/>
@@ -466,11 +489,13 @@
               <w:spacing w:line="240" w:lineRule="auto"/>
             </w:pPr>
             <w:r>
-              <w:t>Bohdan</w:t>
+              <w:t xml:space="preserve">Bohdan </w:t>
             </w:r>
+            <w:proofErr w:type="spellStart"/>
             <w:r>
-              <w:t xml:space="preserve"> Tymofieienko</w:t>
+              <w:t>Tymofieienko</w:t>
             </w:r>
+            <w:proofErr w:type="spellEnd"/>
           </w:p>
         </w:tc>
         <w:tc>
@@ -561,7 +586,7 @@
       <w:tr>
         <w:tc>
           <w:tcPr>
-            <w:tcW w:w="2257" w:type="dxa"/>
+            <w:tcW w:w="2258" w:type="dxa"/>
             <w:shd w:val="clear" w:color="auto" w:fill="auto"/>
             <w:tcMar>
               <w:top w:w="100" w:type="dxa"/>
@@ -696,11 +721,22 @@
     <w:p/>
     <w:p>
       <w:r>
-        <w:t xml:space="preserve">Currently a number of disconnected solutions are being used, such as Excel sheets, papers etc. which would not be sufficient for the new store. This is why they want to hire a team of </w:t>
-      </w:r>
-      <w:r>
         <w:lastRenderedPageBreak/>
-        <w:t xml:space="preserve">software developers to develop an administrative system that allows its users to manage and keep track of employees and products. </w:t>
+        <w:t xml:space="preserve">Currently </w:t>
+      </w:r>
+      <w:r>
+        <w:t>several</w:t>
+      </w:r>
+      <w:r>
+        <w:t xml:space="preserve"> disconnected solutions are being used, such as Excel sheets, papers etc. which would not be sufficient for the new store. </w:t>
+      </w:r>
+      <w:proofErr w:type="gramStart"/>
+      <w:r>
+        <w:t>Therefore</w:t>
+      </w:r>
+      <w:proofErr w:type="gramEnd"/>
+      <w:r>
+        <w:t xml:space="preserve"> they want to hire a team of software developers to develop an administrative system that allows its users to manage and keep track of employees and products. </w:t>
       </w:r>
     </w:p>
     <w:p>
@@ -773,7 +809,13 @@
     <w:p/>
     <w:p>
       <w:r>
-        <w:t>The goal of this project is to improve the efficiency and productivity  of “Media Bazaar’s” management and administration staff by creating, testing and deploying an application using C# and the .NET framework, within 6 weeks.</w:t>
+        <w:t xml:space="preserve">The goal of this project is to improve the efficiency and </w:t>
+      </w:r>
+      <w:r>
+        <w:t>productivity of</w:t>
+      </w:r>
+      <w:r>
+        <w:t xml:space="preserve"> “Media Bazaar’s” management and administration staff by creating, testing and deploying an application using C# and the .NET framework, within 6 weeks.</w:t>
       </w:r>
     </w:p>
     <w:p/>
@@ -1078,11 +1120,11 @@
               <w:spacing w:line="240" w:lineRule="auto"/>
             </w:pPr>
             <w:r>
-              <w:t xml:space="preserve">Everything we have agreed to deliver to the client must be completed before the deadline in the sixth week (22nd-26th </w:t>
+              <w:t xml:space="preserve">Everything we have agreed to deliver to the </w:t>
             </w:r>
             <w:r>
               <w:lastRenderedPageBreak/>
-              <w:t>March)</w:t>
+              <w:t>client must be completed before the deadline in the sixth week (22nd-26th March)</w:t>
             </w:r>
           </w:p>
         </w:tc>
@@ -1803,9 +1845,21 @@
     <w:p/>
     <w:p>
       <w:pPr>
+        <w:rPr>
+          <w:sz w:val="32"/>
+          <w:szCs w:val="32"/>
+        </w:rPr>
+      </w:pPr>
+      <w:r>
+        <w:br w:type="page"/>
+      </w:r>
+    </w:p>
+    <w:p>
+      <w:pPr>
         <w:pStyle w:val="Heading2"/>
       </w:pPr>
       <w:r>
+        <w:lastRenderedPageBreak/>
         <w:t>Phasing</w:t>
       </w:r>
     </w:p>
@@ -1819,7 +1873,13 @@
         </w:numPr>
       </w:pPr>
       <w:r>
-        <w:t>Phase 1 : Project analysis</w:t>
+        <w:t xml:space="preserve">Phase </w:t>
+      </w:r>
+      <w:r>
+        <w:t>1:</w:t>
+      </w:r>
+      <w:r>
+        <w:t xml:space="preserve"> Project analysis</w:t>
       </w:r>
       <w:r>
         <w:br/>
@@ -1835,8 +1895,10 @@
         </w:numPr>
       </w:pPr>
       <w:r>
-        <w:lastRenderedPageBreak/>
-        <w:t>Analyse client’s problem .</w:t>
+        <w:t xml:space="preserve">Analyse client’s </w:t>
+      </w:r>
+      <w:r>
+        <w:t>problem.</w:t>
       </w:r>
     </w:p>
     <w:p>
@@ -1866,7 +1928,10 @@
         <w:t xml:space="preserve">Work out the </w:t>
       </w:r>
       <w:r>
-        <w:t>effective solution for the problem .</w:t>
+        <w:t xml:space="preserve">effective solution for the </w:t>
+      </w:r>
+      <w:r>
+        <w:t>problem.</w:t>
       </w:r>
     </w:p>
     <w:p>
@@ -1935,7 +2000,10 @@
     </w:p>
     <w:p>
       <w:r>
-        <w:t xml:space="preserve">Due : </w:t>
+        <w:t>Due:</w:t>
+      </w:r>
+      <w:r>
+        <w:t xml:space="preserve"> </w:t>
       </w:r>
       <w:r>
         <w:t>February 28</w:t>
@@ -1960,7 +2028,13 @@
         </w:numPr>
       </w:pPr>
       <w:r>
-        <w:t>Phase 2 : Implementation</w:t>
+        <w:t xml:space="preserve">Phase </w:t>
+      </w:r>
+      <w:r>
+        <w:t>2:</w:t>
+      </w:r>
+      <w:r>
+        <w:t xml:space="preserve"> Implementation</w:t>
       </w:r>
     </w:p>
     <w:p>
@@ -2056,7 +2130,10 @@
         </w:numPr>
       </w:pPr>
       <w:r>
-        <w:t>Implement a software side according to the UML .</w:t>
+        <w:t xml:space="preserve">Implement a software side according to the </w:t>
+      </w:r>
+      <w:r>
+        <w:t>UML.</w:t>
       </w:r>
     </w:p>
     <w:p>
@@ -2104,7 +2181,10 @@
     </w:p>
     <w:p>
       <w:r>
-        <w:t xml:space="preserve">Due : </w:t>
+        <w:t>Due:</w:t>
+      </w:r>
+      <w:r>
+        <w:t xml:space="preserve"> </w:t>
       </w:r>
       <w:r>
         <w:t xml:space="preserve"> March 14</w:t>
@@ -2129,7 +2209,13 @@
         </w:numPr>
       </w:pPr>
       <w:r>
-        <w:t>Phase 3 : Testing</w:t>
+        <w:t xml:space="preserve">Phase </w:t>
+      </w:r>
+      <w:r>
+        <w:t>3:</w:t>
+      </w:r>
+      <w:r>
+        <w:t xml:space="preserve"> Testing</w:t>
       </w:r>
     </w:p>
     <w:p>
@@ -2219,7 +2305,10 @@
         </w:numPr>
       </w:pPr>
       <w:r>
-        <w:t>Test report .</w:t>
+        <w:t xml:space="preserve">Test </w:t>
+      </w:r>
+      <w:r>
+        <w:t>report.</w:t>
       </w:r>
     </w:p>
     <w:p/>
@@ -2247,21 +2336,15 @@
     </w:p>
     <w:p>
       <w:r>
-        <w:t xml:space="preserve">Milestone: </w:t>
-      </w:r>
-      <w:r>
-        <w:t>Pre-final</w:t>
-      </w:r>
-      <w:r>
-        <w:t xml:space="preserve"> approval</w:t>
-      </w:r>
-      <w:r>
-        <w:t>.</w:t>
-      </w:r>
-    </w:p>
-    <w:p>
-      <w:r>
-        <w:t>Due :  March 27</w:t>
+        <w:t>Milestone: Pre-final approval.</w:t>
+      </w:r>
+    </w:p>
+    <w:p>
+      <w:r>
+        <w:t>Due:</w:t>
+      </w:r>
+      <w:r>
+        <w:t xml:space="preserve">  March 27</w:t>
       </w:r>
       <w:r>
         <w:rPr>
@@ -2287,7 +2370,10 @@
         <w:t xml:space="preserve">Phase </w:t>
       </w:r>
       <w:r>
-        <w:t>4 : Presenting</w:t>
+        <w:t>4:</w:t>
+      </w:r>
+      <w:r>
+        <w:t xml:space="preserve"> Presenting</w:t>
       </w:r>
     </w:p>
     <w:p>
@@ -2394,7 +2480,10 @@
     </w:p>
     <w:p>
       <w:r>
-        <w:t xml:space="preserve">Due :  </w:t>
+        <w:t>Due:</w:t>
+      </w:r>
+      <w:r>
+        <w:t xml:space="preserve">  </w:t>
       </w:r>
       <w:r>
         <w:t>April</w:t>
@@ -2417,24 +2506,6 @@
     </w:p>
     <w:p/>
     <w:p/>
-    <w:p/>
-    <w:p>
-      <w:pPr>
-        <w:pStyle w:val="ListParagraph"/>
-        <w:ind w:left="360"/>
-      </w:pPr>
-    </w:p>
-    <w:p>
-      <w:pPr>
-        <w:pStyle w:val="ListParagraph"/>
-        <w:ind w:left="360"/>
-      </w:pPr>
-    </w:p>
-    <w:p>
-      <w:pPr>
-        <w:ind w:left="360"/>
-      </w:pPr>
-    </w:p>
     <w:p/>
     <w:sectPr>
       <w:pgSz w:w="11909" w:h="16834"/>
@@ -3516,7 +3587,7 @@
         <w:rFonts w:ascii="Arial" w:eastAsia="Arial" w:hAnsi="Arial" w:cs="Arial"/>
         <w:sz w:val="22"/>
         <w:szCs w:val="22"/>
-        <w:lang w:val="en-GB" w:eastAsia="en-NL" w:bidi="ar-SA"/>
+        <w:lang w:val="en-GB" w:bidi="ar-SA"/>
       </w:rPr>
     </w:rPrDefault>
     <w:pPrDefault>

</xml_diff>